<commit_message>
Wrappers e Criar objectos Feito
</commit_message>
<xml_diff>
--- a/Relatorio.docx
+++ b/Relatorio.docx
@@ -416,16 +416,824 @@
           </w:r>
         </w:p>
         <w:p>
-          <w:fldSimple w:instr=" TOC \o &quot;1-3&quot; \h \z \u ">
-            <w:r>
-              <w:rPr>
-                <w:b/>
-                <w:bCs/>
-                <w:noProof/>
-              </w:rPr>
-              <w:t>Não foi encontrada nenhuma entrada de índice.</w:t>
-            </w:r>
-          </w:fldSimple>
+          <w:pPr>
+            <w:pStyle w:val="ndice1"/>
+            <w:tabs>
+              <w:tab w:val="right" w:leader="dot" w:pos="8494"/>
+            </w:tabs>
+            <w:rPr>
+              <w:noProof/>
+            </w:rPr>
+          </w:pPr>
+          <w:r>
+            <w:fldChar w:fldCharType="begin"/>
+          </w:r>
+          <w:r>
+            <w:instrText xml:space="preserve"> TOC \o "1-3" \h \z \u </w:instrText>
+          </w:r>
+          <w:r>
+            <w:fldChar w:fldCharType="separate"/>
+          </w:r>
+          <w:hyperlink w:anchor="_Toc104304849" w:history="1">
+            <w:r>
+              <w:rPr>
+                <w:rStyle w:val="Hiperligao"/>
+                <w:rFonts w:ascii="Times New Roman" w:hAnsi="Times New Roman" w:cs="Times New Roman"/>
+                <w:noProof/>
+              </w:rPr>
+              <w:t>Introdução</w:t>
+            </w:r>
+            <w:r>
+              <w:rPr>
+                <w:noProof/>
+                <w:webHidden/>
+              </w:rPr>
+              <w:tab/>
+            </w:r>
+            <w:r>
+              <w:rPr>
+                <w:noProof/>
+                <w:webHidden/>
+              </w:rPr>
+              <w:fldChar w:fldCharType="begin"/>
+            </w:r>
+            <w:r>
+              <w:rPr>
+                <w:noProof/>
+                <w:webHidden/>
+              </w:rPr>
+              <w:instrText xml:space="preserve"> PAGEREF _Toc104304849 \h </w:instrText>
+            </w:r>
+            <w:r>
+              <w:rPr>
+                <w:noProof/>
+                <w:webHidden/>
+              </w:rPr>
+            </w:r>
+            <w:r>
+              <w:rPr>
+                <w:noProof/>
+                <w:webHidden/>
+              </w:rPr>
+              <w:fldChar w:fldCharType="separate"/>
+            </w:r>
+            <w:r>
+              <w:rPr>
+                <w:noProof/>
+                <w:webHidden/>
+              </w:rPr>
+              <w:t>3</w:t>
+            </w:r>
+            <w:r>
+              <w:rPr>
+                <w:noProof/>
+                <w:webHidden/>
+              </w:rPr>
+              <w:fldChar w:fldCharType="end"/>
+            </w:r>
+          </w:hyperlink>
+        </w:p>
+        <w:p>
+          <w:pPr>
+            <w:pStyle w:val="ndice1"/>
+            <w:tabs>
+              <w:tab w:val="right" w:leader="dot" w:pos="8494"/>
+            </w:tabs>
+            <w:rPr>
+              <w:noProof/>
+            </w:rPr>
+          </w:pPr>
+          <w:hyperlink w:anchor="_Toc104304850" w:history="1">
+            <w:r>
+              <w:rPr>
+                <w:rStyle w:val="Hiperligao"/>
+                <w:rFonts w:ascii="Times New Roman" w:hAnsi="Times New Roman" w:cs="Times New Roman"/>
+                <w:noProof/>
+              </w:rPr>
+              <w:t>Estrutura do projeto</w:t>
+            </w:r>
+            <w:r>
+              <w:rPr>
+                <w:noProof/>
+                <w:webHidden/>
+              </w:rPr>
+              <w:tab/>
+            </w:r>
+            <w:r>
+              <w:rPr>
+                <w:noProof/>
+                <w:webHidden/>
+              </w:rPr>
+              <w:fldChar w:fldCharType="begin"/>
+            </w:r>
+            <w:r>
+              <w:rPr>
+                <w:noProof/>
+                <w:webHidden/>
+              </w:rPr>
+              <w:instrText xml:space="preserve"> PAGEREF _Toc104304850 \h </w:instrText>
+            </w:r>
+            <w:r>
+              <w:rPr>
+                <w:noProof/>
+                <w:webHidden/>
+              </w:rPr>
+            </w:r>
+            <w:r>
+              <w:rPr>
+                <w:noProof/>
+                <w:webHidden/>
+              </w:rPr>
+              <w:fldChar w:fldCharType="separate"/>
+            </w:r>
+            <w:r>
+              <w:rPr>
+                <w:noProof/>
+                <w:webHidden/>
+              </w:rPr>
+              <w:t>3</w:t>
+            </w:r>
+            <w:r>
+              <w:rPr>
+                <w:noProof/>
+                <w:webHidden/>
+              </w:rPr>
+              <w:fldChar w:fldCharType="end"/>
+            </w:r>
+          </w:hyperlink>
+        </w:p>
+        <w:p>
+          <w:pPr>
+            <w:pStyle w:val="ndice1"/>
+            <w:tabs>
+              <w:tab w:val="right" w:leader="dot" w:pos="8494"/>
+            </w:tabs>
+            <w:rPr>
+              <w:noProof/>
+            </w:rPr>
+          </w:pPr>
+          <w:hyperlink w:anchor="_Toc104304851" w:history="1">
+            <w:r>
+              <w:rPr>
+                <w:rStyle w:val="Hiperligao"/>
+                <w:rFonts w:ascii="Times New Roman" w:hAnsi="Times New Roman" w:cs="Times New Roman"/>
+                <w:noProof/>
+              </w:rPr>
+              <w:t>Análise das fontes de dados</w:t>
+            </w:r>
+            <w:r>
+              <w:rPr>
+                <w:noProof/>
+                <w:webHidden/>
+              </w:rPr>
+              <w:tab/>
+            </w:r>
+            <w:r>
+              <w:rPr>
+                <w:noProof/>
+                <w:webHidden/>
+              </w:rPr>
+              <w:fldChar w:fldCharType="begin"/>
+            </w:r>
+            <w:r>
+              <w:rPr>
+                <w:noProof/>
+                <w:webHidden/>
+              </w:rPr>
+              <w:instrText xml:space="preserve"> PAGEREF _Toc104304851 \h </w:instrText>
+            </w:r>
+            <w:r>
+              <w:rPr>
+                <w:noProof/>
+                <w:webHidden/>
+              </w:rPr>
+            </w:r>
+            <w:r>
+              <w:rPr>
+                <w:noProof/>
+                <w:webHidden/>
+              </w:rPr>
+              <w:fldChar w:fldCharType="separate"/>
+            </w:r>
+            <w:r>
+              <w:rPr>
+                <w:noProof/>
+                <w:webHidden/>
+              </w:rPr>
+              <w:t>5</w:t>
+            </w:r>
+            <w:r>
+              <w:rPr>
+                <w:noProof/>
+                <w:webHidden/>
+              </w:rPr>
+              <w:fldChar w:fldCharType="end"/>
+            </w:r>
+          </w:hyperlink>
+        </w:p>
+        <w:p>
+          <w:pPr>
+            <w:pStyle w:val="ndice1"/>
+            <w:tabs>
+              <w:tab w:val="right" w:leader="dot" w:pos="8494"/>
+            </w:tabs>
+            <w:rPr>
+              <w:noProof/>
+            </w:rPr>
+          </w:pPr>
+          <w:hyperlink w:anchor="_Toc104304852" w:history="1">
+            <w:r>
+              <w:rPr>
+                <w:rStyle w:val="Hiperligao"/>
+                <w:rFonts w:ascii="Times New Roman" w:hAnsi="Times New Roman" w:cs="Times New Roman"/>
+                <w:noProof/>
+              </w:rPr>
+              <w:t>Esquema Global</w:t>
+            </w:r>
+            <w:r>
+              <w:rPr>
+                <w:noProof/>
+                <w:webHidden/>
+              </w:rPr>
+              <w:tab/>
+            </w:r>
+            <w:r>
+              <w:rPr>
+                <w:noProof/>
+                <w:webHidden/>
+              </w:rPr>
+              <w:fldChar w:fldCharType="begin"/>
+            </w:r>
+            <w:r>
+              <w:rPr>
+                <w:noProof/>
+                <w:webHidden/>
+              </w:rPr>
+              <w:instrText xml:space="preserve"> PAGEREF _Toc104304852 \h </w:instrText>
+            </w:r>
+            <w:r>
+              <w:rPr>
+                <w:noProof/>
+                <w:webHidden/>
+              </w:rPr>
+            </w:r>
+            <w:r>
+              <w:rPr>
+                <w:noProof/>
+                <w:webHidden/>
+              </w:rPr>
+              <w:fldChar w:fldCharType="separate"/>
+            </w:r>
+            <w:r>
+              <w:rPr>
+                <w:noProof/>
+                <w:webHidden/>
+              </w:rPr>
+              <w:t>6</w:t>
+            </w:r>
+            <w:r>
+              <w:rPr>
+                <w:noProof/>
+                <w:webHidden/>
+              </w:rPr>
+              <w:fldChar w:fldCharType="end"/>
+            </w:r>
+          </w:hyperlink>
+        </w:p>
+        <w:p>
+          <w:pPr>
+            <w:pStyle w:val="ndice1"/>
+            <w:tabs>
+              <w:tab w:val="right" w:leader="dot" w:pos="8494"/>
+            </w:tabs>
+            <w:rPr>
+              <w:noProof/>
+            </w:rPr>
+          </w:pPr>
+          <w:hyperlink w:anchor="_Toc104304853" w:history="1">
+            <w:r>
+              <w:rPr>
+                <w:rStyle w:val="Hiperligao"/>
+                <w:rFonts w:ascii="Times New Roman" w:hAnsi="Times New Roman" w:cs="Times New Roman"/>
+                <w:i/>
+                <w:iCs/>
+                <w:noProof/>
+                <w:lang w:val="en-US"/>
+              </w:rPr>
+              <w:t xml:space="preserve">Wrappers </w:t>
+            </w:r>
+            <w:r>
+              <w:rPr>
+                <w:rStyle w:val="Hiperligao"/>
+                <w:rFonts w:ascii="Times New Roman" w:hAnsi="Times New Roman" w:cs="Times New Roman"/>
+                <w:noProof/>
+                <w:lang w:val="en-US"/>
+              </w:rPr>
+              <w:t>Implementados</w:t>
+            </w:r>
+            <w:r>
+              <w:rPr>
+                <w:noProof/>
+                <w:webHidden/>
+              </w:rPr>
+              <w:tab/>
+            </w:r>
+            <w:r>
+              <w:rPr>
+                <w:noProof/>
+                <w:webHidden/>
+              </w:rPr>
+              <w:fldChar w:fldCharType="begin"/>
+            </w:r>
+            <w:r>
+              <w:rPr>
+                <w:noProof/>
+                <w:webHidden/>
+              </w:rPr>
+              <w:instrText xml:space="preserve"> PAGEREF _Toc104304853 \h </w:instrText>
+            </w:r>
+            <w:r>
+              <w:rPr>
+                <w:noProof/>
+                <w:webHidden/>
+              </w:rPr>
+            </w:r>
+            <w:r>
+              <w:rPr>
+                <w:noProof/>
+                <w:webHidden/>
+              </w:rPr>
+              <w:fldChar w:fldCharType="separate"/>
+            </w:r>
+            <w:r>
+              <w:rPr>
+                <w:noProof/>
+                <w:webHidden/>
+              </w:rPr>
+              <w:t>7</w:t>
+            </w:r>
+            <w:r>
+              <w:rPr>
+                <w:noProof/>
+                <w:webHidden/>
+              </w:rPr>
+              <w:fldChar w:fldCharType="end"/>
+            </w:r>
+          </w:hyperlink>
+        </w:p>
+        <w:p>
+          <w:pPr>
+            <w:pStyle w:val="ndice1"/>
+            <w:tabs>
+              <w:tab w:val="right" w:leader="dot" w:pos="8494"/>
+            </w:tabs>
+            <w:rPr>
+              <w:noProof/>
+            </w:rPr>
+          </w:pPr>
+          <w:hyperlink w:anchor="_Toc104304854" w:history="1">
+            <w:r>
+              <w:rPr>
+                <w:rStyle w:val="Hiperligao"/>
+                <w:rFonts w:ascii="Times New Roman" w:hAnsi="Times New Roman" w:cs="Times New Roman"/>
+                <w:noProof/>
+              </w:rPr>
+              <w:t xml:space="preserve">Ficheiro </w:t>
+            </w:r>
+            <w:r>
+              <w:rPr>
+                <w:rStyle w:val="Hiperligao"/>
+                <w:rFonts w:ascii="Times New Roman" w:hAnsi="Times New Roman" w:cs="Times New Roman"/>
+                <w:i/>
+                <w:iCs/>
+                <w:noProof/>
+              </w:rPr>
+              <w:t>XML</w:t>
+            </w:r>
+            <w:r>
+              <w:rPr>
+                <w:noProof/>
+                <w:webHidden/>
+              </w:rPr>
+              <w:tab/>
+            </w:r>
+            <w:r>
+              <w:rPr>
+                <w:noProof/>
+                <w:webHidden/>
+              </w:rPr>
+              <w:fldChar w:fldCharType="begin"/>
+            </w:r>
+            <w:r>
+              <w:rPr>
+                <w:noProof/>
+                <w:webHidden/>
+              </w:rPr>
+              <w:instrText xml:space="preserve"> PAGEREF _Toc104304854 \h </w:instrText>
+            </w:r>
+            <w:r>
+              <w:rPr>
+                <w:noProof/>
+                <w:webHidden/>
+              </w:rPr>
+            </w:r>
+            <w:r>
+              <w:rPr>
+                <w:noProof/>
+                <w:webHidden/>
+              </w:rPr>
+              <w:fldChar w:fldCharType="separate"/>
+            </w:r>
+            <w:r>
+              <w:rPr>
+                <w:noProof/>
+                <w:webHidden/>
+              </w:rPr>
+              <w:t>8</w:t>
+            </w:r>
+            <w:r>
+              <w:rPr>
+                <w:noProof/>
+                <w:webHidden/>
+              </w:rPr>
+              <w:fldChar w:fldCharType="end"/>
+            </w:r>
+          </w:hyperlink>
+        </w:p>
+        <w:p>
+          <w:pPr>
+            <w:pStyle w:val="ndice1"/>
+            <w:tabs>
+              <w:tab w:val="right" w:leader="dot" w:pos="8494"/>
+            </w:tabs>
+            <w:rPr>
+              <w:noProof/>
+            </w:rPr>
+          </w:pPr>
+          <w:hyperlink w:anchor="_Toc104304855" w:history="1">
+            <w:r>
+              <w:rPr>
+                <w:rStyle w:val="Hiperligao"/>
+                <w:rFonts w:ascii="Times New Roman" w:hAnsi="Times New Roman" w:cs="Times New Roman"/>
+                <w:noProof/>
+              </w:rPr>
+              <w:t>Validação do modelo</w:t>
+            </w:r>
+            <w:r>
+              <w:rPr>
+                <w:noProof/>
+                <w:webHidden/>
+              </w:rPr>
+              <w:tab/>
+            </w:r>
+            <w:r>
+              <w:rPr>
+                <w:noProof/>
+                <w:webHidden/>
+              </w:rPr>
+              <w:fldChar w:fldCharType="begin"/>
+            </w:r>
+            <w:r>
+              <w:rPr>
+                <w:noProof/>
+                <w:webHidden/>
+              </w:rPr>
+              <w:instrText xml:space="preserve"> PAGEREF _Toc104304855 \h </w:instrText>
+            </w:r>
+            <w:r>
+              <w:rPr>
+                <w:noProof/>
+                <w:webHidden/>
+              </w:rPr>
+            </w:r>
+            <w:r>
+              <w:rPr>
+                <w:noProof/>
+                <w:webHidden/>
+              </w:rPr>
+              <w:fldChar w:fldCharType="separate"/>
+            </w:r>
+            <w:r>
+              <w:rPr>
+                <w:noProof/>
+                <w:webHidden/>
+              </w:rPr>
+              <w:t>9</w:t>
+            </w:r>
+            <w:r>
+              <w:rPr>
+                <w:noProof/>
+                <w:webHidden/>
+              </w:rPr>
+              <w:fldChar w:fldCharType="end"/>
+            </w:r>
+          </w:hyperlink>
+        </w:p>
+        <w:p>
+          <w:pPr>
+            <w:pStyle w:val="ndice1"/>
+            <w:tabs>
+              <w:tab w:val="right" w:leader="dot" w:pos="8494"/>
+            </w:tabs>
+            <w:rPr>
+              <w:noProof/>
+            </w:rPr>
+          </w:pPr>
+          <w:hyperlink w:anchor="_Toc104304856" w:history="1">
+            <w:r>
+              <w:rPr>
+                <w:rStyle w:val="Hiperligao"/>
+                <w:rFonts w:ascii="Times New Roman" w:hAnsi="Times New Roman" w:cs="Times New Roman"/>
+                <w:noProof/>
+              </w:rPr>
+              <w:t xml:space="preserve">Pesquisas </w:t>
+            </w:r>
+            <w:r>
+              <w:rPr>
+                <w:rStyle w:val="Hiperligao"/>
+                <w:rFonts w:ascii="Times New Roman" w:hAnsi="Times New Roman" w:cs="Times New Roman"/>
+                <w:i/>
+                <w:iCs/>
+                <w:noProof/>
+              </w:rPr>
+              <w:t>XPATH</w:t>
+            </w:r>
+            <w:r>
+              <w:rPr>
+                <w:noProof/>
+                <w:webHidden/>
+              </w:rPr>
+              <w:tab/>
+            </w:r>
+            <w:r>
+              <w:rPr>
+                <w:noProof/>
+                <w:webHidden/>
+              </w:rPr>
+              <w:fldChar w:fldCharType="begin"/>
+            </w:r>
+            <w:r>
+              <w:rPr>
+                <w:noProof/>
+                <w:webHidden/>
+              </w:rPr>
+              <w:instrText xml:space="preserve"> PAGEREF _Toc104304856 \h </w:instrText>
+            </w:r>
+            <w:r>
+              <w:rPr>
+                <w:noProof/>
+                <w:webHidden/>
+              </w:rPr>
+            </w:r>
+            <w:r>
+              <w:rPr>
+                <w:noProof/>
+                <w:webHidden/>
+              </w:rPr>
+              <w:fldChar w:fldCharType="separate"/>
+            </w:r>
+            <w:r>
+              <w:rPr>
+                <w:noProof/>
+                <w:webHidden/>
+              </w:rPr>
+              <w:t>10</w:t>
+            </w:r>
+            <w:r>
+              <w:rPr>
+                <w:noProof/>
+                <w:webHidden/>
+              </w:rPr>
+              <w:fldChar w:fldCharType="end"/>
+            </w:r>
+          </w:hyperlink>
+        </w:p>
+        <w:p>
+          <w:pPr>
+            <w:pStyle w:val="ndice1"/>
+            <w:tabs>
+              <w:tab w:val="right" w:leader="dot" w:pos="8494"/>
+            </w:tabs>
+            <w:rPr>
+              <w:noProof/>
+            </w:rPr>
+          </w:pPr>
+          <w:hyperlink w:anchor="_Toc104304857" w:history="1">
+            <w:r>
+              <w:rPr>
+                <w:rStyle w:val="Hiperligao"/>
+                <w:rFonts w:ascii="Times New Roman" w:hAnsi="Times New Roman" w:cs="Times New Roman"/>
+                <w:noProof/>
+              </w:rPr>
+              <w:t xml:space="preserve">Ficheiros </w:t>
+            </w:r>
+            <w:r>
+              <w:rPr>
+                <w:rStyle w:val="Hiperligao"/>
+                <w:rFonts w:ascii="Times New Roman" w:hAnsi="Times New Roman" w:cs="Times New Roman"/>
+                <w:i/>
+                <w:iCs/>
+                <w:noProof/>
+              </w:rPr>
+              <w:t>XSLT/XQuery</w:t>
+            </w:r>
+            <w:r>
+              <w:rPr>
+                <w:noProof/>
+                <w:webHidden/>
+              </w:rPr>
+              <w:tab/>
+            </w:r>
+            <w:r>
+              <w:rPr>
+                <w:noProof/>
+                <w:webHidden/>
+              </w:rPr>
+              <w:fldChar w:fldCharType="begin"/>
+            </w:r>
+            <w:r>
+              <w:rPr>
+                <w:noProof/>
+                <w:webHidden/>
+              </w:rPr>
+              <w:instrText xml:space="preserve"> PAGEREF _Toc104304857 \h </w:instrText>
+            </w:r>
+            <w:r>
+              <w:rPr>
+                <w:noProof/>
+                <w:webHidden/>
+              </w:rPr>
+            </w:r>
+            <w:r>
+              <w:rPr>
+                <w:noProof/>
+                <w:webHidden/>
+              </w:rPr>
+              <w:fldChar w:fldCharType="separate"/>
+            </w:r>
+            <w:r>
+              <w:rPr>
+                <w:noProof/>
+                <w:webHidden/>
+              </w:rPr>
+              <w:t>11</w:t>
+            </w:r>
+            <w:r>
+              <w:rPr>
+                <w:noProof/>
+                <w:webHidden/>
+              </w:rPr>
+              <w:fldChar w:fldCharType="end"/>
+            </w:r>
+          </w:hyperlink>
+        </w:p>
+        <w:p>
+          <w:pPr>
+            <w:pStyle w:val="ndice1"/>
+            <w:tabs>
+              <w:tab w:val="right" w:leader="dot" w:pos="8494"/>
+            </w:tabs>
+            <w:rPr>
+              <w:noProof/>
+            </w:rPr>
+          </w:pPr>
+          <w:hyperlink w:anchor="_Toc104304858" w:history="1">
+            <w:r>
+              <w:rPr>
+                <w:rStyle w:val="Hiperligao"/>
+                <w:rFonts w:ascii="Times New Roman" w:hAnsi="Times New Roman" w:cs="Times New Roman"/>
+                <w:noProof/>
+              </w:rPr>
+              <w:t>Interface</w:t>
+            </w:r>
+            <w:r>
+              <w:rPr>
+                <w:noProof/>
+                <w:webHidden/>
+              </w:rPr>
+              <w:tab/>
+            </w:r>
+            <w:r>
+              <w:rPr>
+                <w:noProof/>
+                <w:webHidden/>
+              </w:rPr>
+              <w:fldChar w:fldCharType="begin"/>
+            </w:r>
+            <w:r>
+              <w:rPr>
+                <w:noProof/>
+                <w:webHidden/>
+              </w:rPr>
+              <w:instrText xml:space="preserve"> PAGEREF _Toc104304858 \h </w:instrText>
+            </w:r>
+            <w:r>
+              <w:rPr>
+                <w:noProof/>
+                <w:webHidden/>
+              </w:rPr>
+            </w:r>
+            <w:r>
+              <w:rPr>
+                <w:noProof/>
+                <w:webHidden/>
+              </w:rPr>
+              <w:fldChar w:fldCharType="separate"/>
+            </w:r>
+            <w:r>
+              <w:rPr>
+                <w:noProof/>
+                <w:webHidden/>
+              </w:rPr>
+              <w:t>12</w:t>
+            </w:r>
+            <w:r>
+              <w:rPr>
+                <w:noProof/>
+                <w:webHidden/>
+              </w:rPr>
+              <w:fldChar w:fldCharType="end"/>
+            </w:r>
+          </w:hyperlink>
+        </w:p>
+        <w:p>
+          <w:pPr>
+            <w:pStyle w:val="ndice1"/>
+            <w:tabs>
+              <w:tab w:val="right" w:leader="dot" w:pos="8494"/>
+            </w:tabs>
+            <w:rPr>
+              <w:noProof/>
+            </w:rPr>
+          </w:pPr>
+          <w:hyperlink w:anchor="_Toc104304859" w:history="1">
+            <w:r>
+              <w:rPr>
+                <w:rStyle w:val="Hiperligao"/>
+                <w:rFonts w:ascii="Times New Roman" w:hAnsi="Times New Roman" w:cs="Times New Roman"/>
+                <w:noProof/>
+              </w:rPr>
+              <w:t>Conclusão</w:t>
+            </w:r>
+            <w:r>
+              <w:rPr>
+                <w:noProof/>
+                <w:webHidden/>
+              </w:rPr>
+              <w:tab/>
+            </w:r>
+            <w:r>
+              <w:rPr>
+                <w:noProof/>
+                <w:webHidden/>
+              </w:rPr>
+              <w:fldChar w:fldCharType="begin"/>
+            </w:r>
+            <w:r>
+              <w:rPr>
+                <w:noProof/>
+                <w:webHidden/>
+              </w:rPr>
+              <w:instrText xml:space="preserve"> PAGEREF _Toc104304859 \h </w:instrText>
+            </w:r>
+            <w:r>
+              <w:rPr>
+                <w:noProof/>
+                <w:webHidden/>
+              </w:rPr>
+            </w:r>
+            <w:r>
+              <w:rPr>
+                <w:noProof/>
+                <w:webHidden/>
+              </w:rPr>
+              <w:fldChar w:fldCharType="separate"/>
+            </w:r>
+            <w:r>
+              <w:rPr>
+                <w:noProof/>
+                <w:webHidden/>
+              </w:rPr>
+              <w:t>13</w:t>
+            </w:r>
+            <w:r>
+              <w:rPr>
+                <w:noProof/>
+                <w:webHidden/>
+              </w:rPr>
+              <w:fldChar w:fldCharType="end"/>
+            </w:r>
+          </w:hyperlink>
+        </w:p>
+        <w:p>
+          <w:r>
+            <w:rPr>
+              <w:b/>
+              <w:bCs/>
+              <w:noProof/>
+            </w:rPr>
+            <w:fldChar w:fldCharType="end"/>
+          </w:r>
         </w:p>
       </w:sdtContent>
     </w:sdt>
@@ -575,74 +1383,12 @@
     </w:p>
     <w:p>
       <w:pPr>
-        <w:rPr>
-          <w:rFonts w:ascii="Times New Roman" w:hAnsi="Times New Roman" w:cs="Times New Roman"/>
-          <w:sz w:val="32"/>
-          <w:szCs w:val="32"/>
-        </w:rPr>
-      </w:pPr>
-    </w:p>
-    <w:p>
-      <w:pPr>
-        <w:rPr>
-          <w:rFonts w:ascii="Times New Roman" w:hAnsi="Times New Roman" w:cs="Times New Roman"/>
-          <w:sz w:val="32"/>
-          <w:szCs w:val="32"/>
-        </w:rPr>
-      </w:pPr>
-    </w:p>
-    <w:p>
-      <w:pPr>
-        <w:rPr>
-          <w:rFonts w:ascii="Times New Roman" w:hAnsi="Times New Roman" w:cs="Times New Roman"/>
-          <w:sz w:val="32"/>
-          <w:szCs w:val="32"/>
-        </w:rPr>
-      </w:pPr>
-    </w:p>
-    <w:p>
-      <w:pPr>
-        <w:rPr>
-          <w:rFonts w:ascii="Times New Roman" w:hAnsi="Times New Roman" w:cs="Times New Roman"/>
-          <w:sz w:val="32"/>
-          <w:szCs w:val="32"/>
-        </w:rPr>
-      </w:pPr>
-    </w:p>
-    <w:p>
-      <w:pPr>
-        <w:rPr>
-          <w:rFonts w:ascii="Times New Roman" w:hAnsi="Times New Roman" w:cs="Times New Roman"/>
-          <w:sz w:val="32"/>
-          <w:szCs w:val="32"/>
-        </w:rPr>
-      </w:pPr>
-    </w:p>
-    <w:p>
-      <w:pPr>
-        <w:rPr>
-          <w:rFonts w:ascii="Times New Roman" w:hAnsi="Times New Roman" w:cs="Times New Roman"/>
-          <w:sz w:val="32"/>
-          <w:szCs w:val="32"/>
-        </w:rPr>
-      </w:pPr>
-    </w:p>
-    <w:p>
-      <w:pPr>
-        <w:rPr>
-          <w:rFonts w:ascii="Times New Roman" w:hAnsi="Times New Roman" w:cs="Times New Roman"/>
-          <w:sz w:val="32"/>
-          <w:szCs w:val="32"/>
-        </w:rPr>
-      </w:pPr>
-    </w:p>
-    <w:p>
-      <w:pPr>
         <w:pStyle w:val="Ttulo1"/>
         <w:rPr>
           <w:rFonts w:ascii="Times New Roman" w:hAnsi="Times New Roman" w:cs="Times New Roman"/>
         </w:rPr>
       </w:pPr>
+      <w:bookmarkStart w:id="0" w:name="_Toc104304849"/>
       <w:r>
         <w:rPr>
           <w:rFonts w:ascii="Times New Roman" w:hAnsi="Times New Roman" w:cs="Times New Roman"/>
@@ -650,6 +1396,7 @@
         <w:lastRenderedPageBreak/>
         <w:t>Introdução</w:t>
       </w:r>
+      <w:bookmarkEnd w:id="0"/>
     </w:p>
     <w:p>
       <w:pPr>
@@ -714,7 +1461,6 @@
         </w:rPr>
         <w:t xml:space="preserve">, composto por vários </w:t>
       </w:r>
-      <w:proofErr w:type="spellStart"/>
       <w:r>
         <w:rPr>
           <w:rFonts w:ascii="Times New Roman" w:hAnsi="Times New Roman" w:cs="Times New Roman"/>
@@ -725,7 +1471,6 @@
         </w:rPr>
         <w:t>wrappers</w:t>
       </w:r>
-      <w:proofErr w:type="spellEnd"/>
       <w:r>
         <w:rPr>
           <w:rFonts w:ascii="Times New Roman" w:hAnsi="Times New Roman" w:cs="Times New Roman"/>
@@ -807,12 +1552,14 @@
           <w:rFonts w:ascii="Times New Roman" w:hAnsi="Times New Roman" w:cs="Times New Roman"/>
         </w:rPr>
       </w:pPr>
+      <w:bookmarkStart w:id="1" w:name="_Toc104304850"/>
       <w:r>
         <w:rPr>
           <w:rFonts w:ascii="Times New Roman" w:hAnsi="Times New Roman" w:cs="Times New Roman"/>
         </w:rPr>
         <w:t>Estrutura do projeto</w:t>
       </w:r>
+      <w:bookmarkEnd w:id="1"/>
     </w:p>
     <w:p>
       <w:pPr>
@@ -1142,6 +1889,7 @@
           <w:rFonts w:ascii="Times New Roman" w:hAnsi="Times New Roman" w:cs="Times New Roman"/>
         </w:rPr>
       </w:pPr>
+      <w:bookmarkStart w:id="2" w:name="_Toc104304851"/>
       <w:r>
         <w:rPr>
           <w:rFonts w:ascii="Times New Roman" w:hAnsi="Times New Roman" w:cs="Times New Roman"/>
@@ -1149,6 +1897,7 @@
         <w:lastRenderedPageBreak/>
         <w:t>Análise das fontes de dados</w:t>
       </w:r>
+      <w:bookmarkEnd w:id="2"/>
     </w:p>
     <w:p/>
     <w:p>
@@ -1230,7 +1979,6 @@
                 <w:szCs w:val="24"/>
               </w:rPr>
             </w:pPr>
-            <w:proofErr w:type="spellStart"/>
             <w:r>
               <w:rPr>
                 <w:rFonts w:ascii="Times New Roman" w:hAnsi="Times New Roman" w:cs="Times New Roman"/>
@@ -1239,7 +1987,6 @@
               </w:rPr>
               <w:t>Wikipedia</w:t>
             </w:r>
-            <w:proofErr w:type="spellEnd"/>
           </w:p>
         </w:tc>
         <w:tc>
@@ -1258,7 +2005,6 @@
                 <w:szCs w:val="24"/>
               </w:rPr>
             </w:pPr>
-            <w:proofErr w:type="spellStart"/>
             <w:r>
               <w:rPr>
                 <w:rFonts w:ascii="Times New Roman" w:hAnsi="Times New Roman" w:cs="Times New Roman"/>
@@ -1267,7 +2013,6 @@
               </w:rPr>
               <w:t>Db-city</w:t>
             </w:r>
-            <w:proofErr w:type="spellEnd"/>
           </w:p>
         </w:tc>
       </w:tr>
@@ -1317,14 +2062,6 @@
                 <w:szCs w:val="24"/>
               </w:rPr>
             </w:pPr>
-            <w:r>
-              <w:rPr>
-                <w:rFonts w:ascii="Times New Roman" w:hAnsi="Times New Roman" w:cs="Times New Roman"/>
-                <w:sz w:val="24"/>
-                <w:szCs w:val="24"/>
-              </w:rPr>
-              <w:t>x</w:t>
-            </w:r>
           </w:p>
         </w:tc>
         <w:tc>
@@ -1398,12 +2135,6 @@
                 <w:rFonts w:ascii="Times New Roman" w:hAnsi="Times New Roman" w:cs="Times New Roman"/>
               </w:rPr>
             </w:pPr>
-            <w:r>
-              <w:rPr>
-                <w:rFonts w:ascii="Times New Roman" w:hAnsi="Times New Roman" w:cs="Times New Roman"/>
-              </w:rPr>
-              <w:t>x</w:t>
-            </w:r>
           </w:p>
         </w:tc>
       </w:tr>
@@ -1443,12 +2174,6 @@
                 <w:rFonts w:ascii="Times New Roman" w:hAnsi="Times New Roman" w:cs="Times New Roman"/>
               </w:rPr>
             </w:pPr>
-            <w:r>
-              <w:rPr>
-                <w:rFonts w:ascii="Times New Roman" w:hAnsi="Times New Roman" w:cs="Times New Roman"/>
-              </w:rPr>
-              <w:t>x</w:t>
-            </w:r>
           </w:p>
         </w:tc>
         <w:tc>
@@ -1465,6 +2190,12 @@
                 <w:rFonts w:ascii="Times New Roman" w:hAnsi="Times New Roman" w:cs="Times New Roman"/>
               </w:rPr>
             </w:pPr>
+            <w:r>
+              <w:rPr>
+                <w:rFonts w:ascii="Times New Roman" w:hAnsi="Times New Roman" w:cs="Times New Roman"/>
+              </w:rPr>
+              <w:t>x</w:t>
+            </w:r>
           </w:p>
         </w:tc>
       </w:tr>
@@ -1677,23 +2408,13 @@
               </w:rPr>
               <w:t xml:space="preserve"> Links para as imagens de monumentos/</w:t>
             </w:r>
-            <w:proofErr w:type="spellStart"/>
             <w:r>
               <w:rPr>
                 <w:rFonts w:ascii="Times New Roman" w:hAnsi="Times New Roman" w:cs="Times New Roman"/>
                 <w:i/>
                 <w:iCs/>
               </w:rPr>
-              <w:t>landmarks</w:t>
-            </w:r>
-            <w:proofErr w:type="spellEnd"/>
-            <w:r>
-              <w:rPr>
-                <w:rFonts w:ascii="Times New Roman" w:hAnsi="Times New Roman" w:cs="Times New Roman"/>
-                <w:i/>
-                <w:iCs/>
-              </w:rPr>
-              <w:t xml:space="preserve"> </w:t>
+              <w:t xml:space="preserve">landmarks </w:t>
             </w:r>
             <w:r>
               <w:rPr>
@@ -1778,12 +2499,6 @@
                 <w:rFonts w:ascii="Times New Roman" w:hAnsi="Times New Roman" w:cs="Times New Roman"/>
               </w:rPr>
             </w:pPr>
-            <w:r>
-              <w:rPr>
-                <w:rFonts w:ascii="Times New Roman" w:hAnsi="Times New Roman" w:cs="Times New Roman"/>
-              </w:rPr>
-              <w:t>x</w:t>
-            </w:r>
           </w:p>
         </w:tc>
         <w:tc>
@@ -1800,6 +2515,12 @@
                 <w:rFonts w:ascii="Times New Roman" w:hAnsi="Times New Roman" w:cs="Times New Roman"/>
               </w:rPr>
             </w:pPr>
+            <w:r>
+              <w:rPr>
+                <w:rFonts w:ascii="Times New Roman" w:hAnsi="Times New Roman" w:cs="Times New Roman"/>
+              </w:rPr>
+              <w:t>x</w:t>
+            </w:r>
           </w:p>
         </w:tc>
       </w:tr>
@@ -1839,12 +2560,6 @@
                 <w:rFonts w:ascii="Times New Roman" w:hAnsi="Times New Roman" w:cs="Times New Roman"/>
               </w:rPr>
             </w:pPr>
-            <w:r>
-              <w:rPr>
-                <w:rFonts w:ascii="Times New Roman" w:hAnsi="Times New Roman" w:cs="Times New Roman"/>
-              </w:rPr>
-              <w:t>x</w:t>
-            </w:r>
           </w:p>
         </w:tc>
         <w:tc>
@@ -1861,6 +2576,12 @@
                 <w:rFonts w:ascii="Times New Roman" w:hAnsi="Times New Roman" w:cs="Times New Roman"/>
               </w:rPr>
             </w:pPr>
+            <w:r>
+              <w:rPr>
+                <w:rFonts w:ascii="Times New Roman" w:hAnsi="Times New Roman" w:cs="Times New Roman"/>
+              </w:rPr>
+              <w:t>x</w:t>
+            </w:r>
           </w:p>
         </w:tc>
       </w:tr>
@@ -1900,12 +2621,6 @@
                 <w:rFonts w:ascii="Times New Roman" w:hAnsi="Times New Roman" w:cs="Times New Roman"/>
               </w:rPr>
             </w:pPr>
-            <w:r>
-              <w:rPr>
-                <w:rFonts w:ascii="Times New Roman" w:hAnsi="Times New Roman" w:cs="Times New Roman"/>
-              </w:rPr>
-              <w:t>x</w:t>
-            </w:r>
           </w:p>
         </w:tc>
         <w:tc>
@@ -1922,6 +2637,12 @@
                 <w:rFonts w:ascii="Times New Roman" w:hAnsi="Times New Roman" w:cs="Times New Roman"/>
               </w:rPr>
             </w:pPr>
+            <w:r>
+              <w:rPr>
+                <w:rFonts w:ascii="Times New Roman" w:hAnsi="Times New Roman" w:cs="Times New Roman"/>
+              </w:rPr>
+              <w:t>x</w:t>
+            </w:r>
           </w:p>
         </w:tc>
       </w:tr>
@@ -1961,12 +2682,6 @@
                 <w:rFonts w:ascii="Times New Roman" w:hAnsi="Times New Roman" w:cs="Times New Roman"/>
               </w:rPr>
             </w:pPr>
-            <w:r>
-              <w:rPr>
-                <w:rFonts w:ascii="Times New Roman" w:hAnsi="Times New Roman" w:cs="Times New Roman"/>
-              </w:rPr>
-              <w:t>x</w:t>
-            </w:r>
           </w:p>
         </w:tc>
         <w:tc>
@@ -1983,6 +2698,12 @@
                 <w:rFonts w:ascii="Times New Roman" w:hAnsi="Times New Roman" w:cs="Times New Roman"/>
               </w:rPr>
             </w:pPr>
+            <w:r>
+              <w:rPr>
+                <w:rFonts w:ascii="Times New Roman" w:hAnsi="Times New Roman" w:cs="Times New Roman"/>
+              </w:rPr>
+              <w:t>x</w:t>
+            </w:r>
           </w:p>
         </w:tc>
       </w:tr>
@@ -2038,14 +2759,12 @@
                 <w:rFonts w:ascii="Times New Roman" w:hAnsi="Times New Roman" w:cs="Times New Roman"/>
               </w:rPr>
             </w:pPr>
-            <w:proofErr w:type="gramStart"/>
-            <w:r>
-              <w:rPr>
-                <w:rFonts w:ascii="Times New Roman" w:hAnsi="Times New Roman" w:cs="Times New Roman"/>
-              </w:rPr>
-              <w:t>?x</w:t>
-            </w:r>
-            <w:proofErr w:type="gramEnd"/>
+            <w:r>
+              <w:rPr>
+                <w:rFonts w:ascii="Times New Roman" w:hAnsi="Times New Roman" w:cs="Times New Roman"/>
+              </w:rPr>
+              <w:t>x</w:t>
+            </w:r>
           </w:p>
         </w:tc>
       </w:tr>
@@ -2329,12 +3048,6 @@
                 <w:rFonts w:ascii="Times New Roman" w:hAnsi="Times New Roman" w:cs="Times New Roman"/>
               </w:rPr>
             </w:pPr>
-            <w:r>
-              <w:rPr>
-                <w:rFonts w:ascii="Times New Roman" w:hAnsi="Times New Roman" w:cs="Times New Roman"/>
-              </w:rPr>
-              <w:t>x</w:t>
-            </w:r>
           </w:p>
         </w:tc>
         <w:tc>
@@ -2351,6 +3064,12 @@
                 <w:rFonts w:ascii="Times New Roman" w:hAnsi="Times New Roman" w:cs="Times New Roman"/>
               </w:rPr>
             </w:pPr>
+            <w:r>
+              <w:rPr>
+                <w:rFonts w:ascii="Times New Roman" w:hAnsi="Times New Roman" w:cs="Times New Roman"/>
+              </w:rPr>
+              <w:t>x</w:t>
+            </w:r>
           </w:p>
         </w:tc>
       </w:tr>
@@ -2439,6 +3158,7 @@
           <w:rFonts w:ascii="Times New Roman" w:hAnsi="Times New Roman" w:cs="Times New Roman"/>
         </w:rPr>
       </w:pPr>
+      <w:bookmarkStart w:id="3" w:name="_Toc104304852"/>
       <w:r>
         <w:rPr>
           <w:rFonts w:ascii="Times New Roman" w:hAnsi="Times New Roman" w:cs="Times New Roman"/>
@@ -2446,6 +3166,7 @@
         <w:lastRenderedPageBreak/>
         <w:t>Esquema Global</w:t>
       </w:r>
+      <w:bookmarkEnd w:id="3"/>
     </w:p>
     <w:p>
       <w:pPr>
@@ -2480,13 +3201,16 @@
         <w:pStyle w:val="Ttulo1"/>
         <w:rPr>
           <w:rFonts w:ascii="Times New Roman" w:hAnsi="Times New Roman" w:cs="Times New Roman"/>
-        </w:rPr>
-      </w:pPr>
+          <w:lang w:val="en-US"/>
+        </w:rPr>
+      </w:pPr>
+      <w:bookmarkStart w:id="4" w:name="_Toc104304853"/>
       <w:r>
         <w:rPr>
           <w:rFonts w:ascii="Times New Roman" w:hAnsi="Times New Roman" w:cs="Times New Roman"/>
           <w:i/>
           <w:iCs/>
+          <w:lang w:val="en-US"/>
         </w:rPr>
         <w:lastRenderedPageBreak/>
         <w:t>Wrappers</w:t>
@@ -2496,15 +3220,18 @@
           <w:rFonts w:ascii="Times New Roman" w:hAnsi="Times New Roman" w:cs="Times New Roman"/>
           <w:i/>
           <w:iCs/>
+          <w:lang w:val="en-US"/>
         </w:rPr>
         <w:t xml:space="preserve"> </w:t>
       </w:r>
       <w:r>
         <w:rPr>
           <w:rFonts w:ascii="Times New Roman" w:hAnsi="Times New Roman" w:cs="Times New Roman"/>
+          <w:lang w:val="en-US"/>
         </w:rPr>
         <w:t>Implementados</w:t>
       </w:r>
+      <w:bookmarkEnd w:id="4"/>
     </w:p>
     <w:p>
       <w:pPr>
@@ -2512,6 +3239,7 @@
           <w:rFonts w:ascii="Times New Roman" w:hAnsi="Times New Roman" w:cs="Times New Roman"/>
           <w:sz w:val="24"/>
           <w:szCs w:val="24"/>
+          <w:lang w:val="en-US"/>
         </w:rPr>
       </w:pPr>
     </w:p>
@@ -2528,23 +3256,21 @@
           <w:rFonts w:ascii="Times New Roman" w:hAnsi="Times New Roman" w:cs="Times New Roman"/>
           <w:lang w:val="en-US"/>
         </w:rPr>
-        <w:t xml:space="preserve">String </w:t>
-      </w:r>
-      <w:proofErr w:type="gramStart"/>
+        <w:t xml:space="preserve">String obtemLinkdbCity(String pais,String </w:t>
+      </w:r>
       <w:r>
         <w:rPr>
           <w:rFonts w:ascii="Times New Roman" w:hAnsi="Times New Roman" w:cs="Times New Roman"/>
           <w:lang w:val="en-US"/>
         </w:rPr>
-        <w:t>obtemLinkdbCity(</w:t>
-      </w:r>
-      <w:proofErr w:type="gramEnd"/>
+        <w:t>cidade</w:t>
+      </w:r>
       <w:r>
         <w:rPr>
           <w:rFonts w:ascii="Times New Roman" w:hAnsi="Times New Roman" w:cs="Times New Roman"/>
           <w:lang w:val="en-US"/>
         </w:rPr>
-        <w:t>String pais,String nome)</w:t>
+        <w:t>)</w:t>
       </w:r>
     </w:p>
     <w:p>
@@ -2576,13 +3302,8 @@
         <w:t>rimeiro junta a String do país</w:t>
       </w:r>
       <w:r>
-        <w:t xml:space="preserve"> ao link da página </w:t>
-      </w:r>
-      <w:proofErr w:type="spellStart"/>
-      <w:r>
-        <w:t>DbCity</w:t>
-      </w:r>
-      <w:proofErr w:type="spellEnd"/>
+        <w:t xml:space="preserve"> ao link da página DbCity</w:t>
+      </w:r>
       <w:r>
         <w:t xml:space="preserve"> e obtém </w:t>
       </w:r>
@@ -2611,15 +3332,7 @@
         <w:t>respetivo</w:t>
       </w:r>
       <w:r>
-        <w:t xml:space="preserve"> source num ficheiro </w:t>
-      </w:r>
-      <w:proofErr w:type="spellStart"/>
-      <w:r>
-        <w:t>txt</w:t>
-      </w:r>
-      <w:proofErr w:type="spellEnd"/>
-      <w:r>
-        <w:t xml:space="preserve"> (</w:t>
+        <w:t xml:space="preserve"> source num ficheiro txt (</w:t>
       </w:r>
       <w:r>
         <w:t>“</w:t>
@@ -2645,183 +3358,178 @@
           <w:sz w:val="23"/>
           <w:szCs w:val="23"/>
         </w:rPr>
-        <w:t xml:space="preserve"> De seguida pesquisa</w:t>
+        <w:t xml:space="preserve"> As próximas funções fazem algumas das suas pesquisas nesse ficheiro txt. </w:t>
       </w:r>
       <w:r>
         <w:rPr>
           <w:sz w:val="23"/>
           <w:szCs w:val="23"/>
         </w:rPr>
-        <w:t xml:space="preserve"> nesse source</w:t>
+        <w:t>De seguida pesquisa</w:t>
       </w:r>
       <w:r>
         <w:rPr>
           <w:sz w:val="23"/>
           <w:szCs w:val="23"/>
         </w:rPr>
-        <w:t xml:space="preserve"> </w:t>
+        <w:t xml:space="preserve"> nesse source</w:t>
       </w:r>
       <w:r>
         <w:rPr>
           <w:sz w:val="23"/>
           <w:szCs w:val="23"/>
         </w:rPr>
-        <w:t>o link da</w:t>
+        <w:t xml:space="preserve"> </w:t>
       </w:r>
       <w:r>
         <w:rPr>
           <w:sz w:val="23"/>
           <w:szCs w:val="23"/>
         </w:rPr>
-        <w:t xml:space="preserve"> cidade</w:t>
+        <w:t>o link da</w:t>
       </w:r>
       <w:r>
         <w:rPr>
           <w:sz w:val="23"/>
           <w:szCs w:val="23"/>
         </w:rPr>
-        <w:t xml:space="preserve"> indicada </w:t>
+        <w:t xml:space="preserve"> cidade</w:t>
       </w:r>
       <w:r>
         <w:rPr>
           <w:sz w:val="23"/>
           <w:szCs w:val="23"/>
         </w:rPr>
-        <w:t>recorre</w:t>
+        <w:t xml:space="preserve"> indicada </w:t>
       </w:r>
       <w:r>
         <w:rPr>
           <w:sz w:val="23"/>
           <w:szCs w:val="23"/>
         </w:rPr>
-        <w:t>ndo</w:t>
+        <w:t>recorre</w:t>
       </w:r>
       <w:r>
         <w:rPr>
           <w:sz w:val="23"/>
           <w:szCs w:val="23"/>
         </w:rPr>
-        <w:t xml:space="preserve"> à expressão regular:</w:t>
-      </w:r>
-    </w:p>
-    <w:p>
-      <w:pPr>
+        <w:t>ndo</w:t>
+      </w:r>
+      <w:r>
         <w:rPr>
           <w:sz w:val="23"/>
           <w:szCs w:val="23"/>
         </w:rPr>
-      </w:pPr>
-      <w:r>
+        <w:t xml:space="preserve"> à expressão regular:</w:t>
+      </w:r>
+    </w:p>
+    <w:p>
+      <w:pPr>
         <w:rPr>
           <w:sz w:val="23"/>
           <w:szCs w:val="23"/>
         </w:rPr>
-        <w:t xml:space="preserve">String </w:t>
-      </w:r>
-      <w:proofErr w:type="spellStart"/>
+      </w:pPr>
       <w:r>
         <w:rPr>
           <w:sz w:val="23"/>
           <w:szCs w:val="23"/>
         </w:rPr>
-        <w:t>er</w:t>
-      </w:r>
-      <w:proofErr w:type="spellEnd"/>
+        <w:t>String er ="href=\"/([A-Za-z-]+--[A-Za-z-]+[^\"]+)\" title=\""+</w:t>
+      </w:r>
       <w:r>
         <w:rPr>
           <w:sz w:val="23"/>
           <w:szCs w:val="23"/>
         </w:rPr>
-        <w:t xml:space="preserve"> ="</w:t>
-      </w:r>
-      <w:proofErr w:type="spellStart"/>
+        <w:t>cidade</w:t>
+      </w:r>
       <w:r>
         <w:rPr>
           <w:sz w:val="23"/>
           <w:szCs w:val="23"/>
         </w:rPr>
-        <w:t>href</w:t>
-      </w:r>
-      <w:proofErr w:type="spellEnd"/>
+        <w:t>+"\"&gt;"+</w:t>
+      </w:r>
       <w:r>
         <w:rPr>
           <w:sz w:val="23"/>
           <w:szCs w:val="23"/>
         </w:rPr>
-        <w:t>=\"/([A-</w:t>
-      </w:r>
-      <w:proofErr w:type="spellStart"/>
+        <w:t>cidade</w:t>
+      </w:r>
       <w:r>
         <w:rPr>
           <w:sz w:val="23"/>
           <w:szCs w:val="23"/>
         </w:rPr>
-        <w:t>Za</w:t>
-      </w:r>
-      <w:proofErr w:type="spellEnd"/>
-      <w:r>
+        <w:t>+"&lt;/a&gt;";</w:t>
+      </w:r>
+    </w:p>
+    <w:p>
+      <w:pPr>
         <w:rPr>
           <w:sz w:val="23"/>
           <w:szCs w:val="23"/>
         </w:rPr>
-        <w:t>-z</w:t>
-      </w:r>
-      <w:proofErr w:type="gramStart"/>
-      <w:r>
+      </w:pPr>
+    </w:p>
+    <w:p>
+      <w:pPr>
+        <w:pStyle w:val="Subttulo"/>
+        <w:rPr>
+          <w:rFonts w:ascii="Times New Roman" w:hAnsi="Times New Roman" w:cs="Times New Roman"/>
+        </w:rPr>
+      </w:pPr>
+      <w:r>
+        <w:rPr>
+          <w:rFonts w:ascii="Times New Roman" w:hAnsi="Times New Roman" w:cs="Times New Roman"/>
+        </w:rPr>
+        <w:t>String obtemLinkWikipedia(String cidade)</w:t>
+      </w:r>
+    </w:p>
+    <w:p>
+      <w:pPr>
         <w:rPr>
           <w:sz w:val="23"/>
           <w:szCs w:val="23"/>
         </w:rPr>
-        <w:t>-]+</w:t>
-      </w:r>
-      <w:proofErr w:type="gramEnd"/>
+      </w:pPr>
+      <w:r>
+        <w:tab/>
+        <w:t>A função obtemLinkWikipedia recebe o nome d</w:t>
+      </w:r>
+      <w:r>
+        <w:t>e uma</w:t>
+      </w:r>
+      <w:r>
+        <w:t xml:space="preserve"> cidade </w:t>
+      </w:r>
+      <w:r>
+        <w:t>e junta essa String ao link da página da Wikipédia</w:t>
+      </w:r>
+      <w:r>
+        <w:t>, obtendo a página principal da cidade indicada r gurdando o seu respectivo source</w:t>
+      </w:r>
+      <w:r>
+        <w:t xml:space="preserve"> num ficheiro txt (“cidade.txt”)</w:t>
+      </w:r>
+      <w:r>
+        <w:t xml:space="preserve">. </w:t>
+      </w:r>
       <w:r>
         <w:rPr>
           <w:sz w:val="23"/>
           <w:szCs w:val="23"/>
         </w:rPr>
-        <w:t>--[A-</w:t>
-      </w:r>
-      <w:proofErr w:type="spellStart"/>
-      <w:r>
-        <w:rPr>
-          <w:sz w:val="23"/>
-          <w:szCs w:val="23"/>
-        </w:rPr>
-        <w:t>Za</w:t>
-      </w:r>
-      <w:proofErr w:type="spellEnd"/>
-      <w:r>
-        <w:rPr>
-          <w:sz w:val="23"/>
-          <w:szCs w:val="23"/>
-        </w:rPr>
-        <w:t xml:space="preserve">-z-]+[^\"]+)\" </w:t>
-      </w:r>
-      <w:proofErr w:type="spellStart"/>
-      <w:r>
-        <w:rPr>
-          <w:sz w:val="23"/>
-          <w:szCs w:val="23"/>
-        </w:rPr>
-        <w:t>title</w:t>
-      </w:r>
-      <w:proofErr w:type="spellEnd"/>
-      <w:r>
-        <w:rPr>
-          <w:sz w:val="23"/>
-          <w:szCs w:val="23"/>
-        </w:rPr>
-        <w:t>=\""+nome+"\"&gt;"+nome+"&lt;/a&gt;";</w:t>
-      </w:r>
-    </w:p>
-    <w:p>
-      <w:pPr>
-        <w:rPr>
-          <w:sz w:val="23"/>
-          <w:szCs w:val="23"/>
-        </w:rPr>
-      </w:pPr>
+        <w:t>As próximas funções fazem as suas pesquisas no ficheiro txt acima mencionado. Para tal recorre à expressão regular:</w:t>
+      </w:r>
+    </w:p>
+    <w:p>
+      <w:r>
+        <w:t>String er ="\"wgPageName\":\"([A-Za-z-_]+)\"";</w:t>
+      </w:r>
     </w:p>
     <w:p>
       <w:pPr>
@@ -2865,6 +3573,7 @@
           <w:rFonts w:ascii="Times New Roman" w:hAnsi="Times New Roman" w:cs="Times New Roman"/>
         </w:rPr>
       </w:pPr>
+      <w:bookmarkStart w:id="5" w:name="_Toc104304854"/>
       <w:r>
         <w:rPr>
           <w:rFonts w:ascii="Times New Roman" w:hAnsi="Times New Roman" w:cs="Times New Roman"/>
@@ -2880,6 +3589,7 @@
         </w:rPr>
         <w:t>XML</w:t>
       </w:r>
+      <w:bookmarkEnd w:id="5"/>
     </w:p>
     <w:p>
       <w:pPr>
@@ -2912,6 +3622,7 @@
           <w:rFonts w:ascii="Times New Roman" w:hAnsi="Times New Roman" w:cs="Times New Roman"/>
         </w:rPr>
       </w:pPr>
+      <w:bookmarkStart w:id="6" w:name="_Toc104304855"/>
       <w:r>
         <w:rPr>
           <w:rFonts w:ascii="Times New Roman" w:hAnsi="Times New Roman" w:cs="Times New Roman"/>
@@ -2919,6 +3630,7 @@
         <w:lastRenderedPageBreak/>
         <w:t>Validação do modelo</w:t>
       </w:r>
+      <w:bookmarkEnd w:id="6"/>
     </w:p>
     <w:p>
       <w:pPr>
@@ -2951,6 +3663,7 @@
           <w:rFonts w:ascii="Times New Roman" w:hAnsi="Times New Roman" w:cs="Times New Roman"/>
         </w:rPr>
       </w:pPr>
+      <w:bookmarkStart w:id="7" w:name="_Toc104304856"/>
       <w:r>
         <w:rPr>
           <w:rFonts w:ascii="Times New Roman" w:hAnsi="Times New Roman" w:cs="Times New Roman"/>
@@ -2966,6 +3679,7 @@
         </w:rPr>
         <w:t>XPATH</w:t>
       </w:r>
+      <w:bookmarkEnd w:id="7"/>
     </w:p>
     <w:p>
       <w:pPr>
@@ -2998,6 +3712,7 @@
           <w:rFonts w:ascii="Times New Roman" w:hAnsi="Times New Roman" w:cs="Times New Roman"/>
         </w:rPr>
       </w:pPr>
+      <w:bookmarkStart w:id="8" w:name="_Toc104304857"/>
       <w:r>
         <w:rPr>
           <w:rFonts w:ascii="Times New Roman" w:hAnsi="Times New Roman" w:cs="Times New Roman"/>
@@ -3013,6 +3728,7 @@
         </w:rPr>
         <w:t>XSLT/XQuery</w:t>
       </w:r>
+      <w:bookmarkEnd w:id="8"/>
     </w:p>
     <w:p>
       <w:pPr>
@@ -3045,6 +3761,7 @@
           <w:rFonts w:ascii="Times New Roman" w:hAnsi="Times New Roman" w:cs="Times New Roman"/>
         </w:rPr>
       </w:pPr>
+      <w:bookmarkStart w:id="9" w:name="_Toc104304858"/>
       <w:r>
         <w:rPr>
           <w:rFonts w:ascii="Times New Roman" w:hAnsi="Times New Roman" w:cs="Times New Roman"/>
@@ -3052,6 +3769,7 @@
         <w:lastRenderedPageBreak/>
         <w:t>Interface</w:t>
       </w:r>
+      <w:bookmarkEnd w:id="9"/>
     </w:p>
     <w:p>
       <w:pPr>
@@ -3086,6 +3804,7 @@
           <w:szCs w:val="22"/>
         </w:rPr>
       </w:pPr>
+      <w:bookmarkStart w:id="10" w:name="_Toc104304859"/>
       <w:r>
         <w:rPr>
           <w:rFonts w:ascii="Times New Roman" w:hAnsi="Times New Roman" w:cs="Times New Roman"/>
@@ -3093,6 +3812,7 @@
         <w:lastRenderedPageBreak/>
         <w:t>Conclusão</w:t>
       </w:r>
+      <w:bookmarkEnd w:id="10"/>
     </w:p>
     <w:p/>
     <w:sectPr>
@@ -4290,6 +5010,29 @@
       </w:tblBorders>
     </w:tblPr>
   </w:style>
+  <w:style w:type="paragraph" w:styleId="ndice1">
+    <w:name w:val="toc 1"/>
+    <w:basedOn w:val="Normal"/>
+    <w:next w:val="Normal"/>
+    <w:autoRedefine/>
+    <w:uiPriority w:val="39"/>
+    <w:unhideWhenUsed/>
+    <w:rsid w:val="005C6899"/>
+    <w:pPr>
+      <w:spacing w:after="100"/>
+    </w:pPr>
+  </w:style>
+  <w:style w:type="character" w:styleId="Hiperligao">
+    <w:name w:val="Hyperlink"/>
+    <w:basedOn w:val="Tipodeletrapredefinidodopargrafo"/>
+    <w:uiPriority w:val="99"/>
+    <w:unhideWhenUsed/>
+    <w:rsid w:val="005C6899"/>
+    <w:rPr>
+      <w:color w:val="0563C1" w:themeColor="hyperlink"/>
+      <w:u w:val="single"/>
+    </w:rPr>
+  </w:style>
 </w:styles>
 </file>
 
@@ -4589,6 +5332,12 @@
 </file>
 
 <file path=customXml/item1.xml><?xml version="1.0" encoding="utf-8"?>
+<p:properties xmlns:p="http://schemas.microsoft.com/office/2006/metadata/properties" xmlns:xsi="http://www.w3.org/2001/XMLSchema-instance" xmlns:pc="http://schemas.microsoft.com/office/infopath/2007/PartnerControls">
+  <documentManagement/>
+</p:properties>
+</file>
+
+<file path=customXml/item2.xml><?xml version="1.0" encoding="utf-8"?>
 <?mso-contentType ?>
 <FormTemplates xmlns="http://schemas.microsoft.com/sharepoint/v3/contenttype/forms">
   <Display>DocumentLibraryForm</Display>
@@ -4597,17 +5346,7 @@
 </FormTemplates>
 </file>
 
-<file path=customXml/item2.xml><?xml version="1.0" encoding="utf-8"?>
-<p:properties xmlns:p="http://schemas.microsoft.com/office/2006/metadata/properties" xmlns:xsi="http://www.w3.org/2001/XMLSchema-instance" xmlns:pc="http://schemas.microsoft.com/office/infopath/2007/PartnerControls">
-  <documentManagement/>
-</p:properties>
-</file>
-
 <file path=customXml/item3.xml><?xml version="1.0" encoding="utf-8"?>
-<b:Sources xmlns:b="http://schemas.openxmlformats.org/officeDocument/2006/bibliography" xmlns="http://schemas.openxmlformats.org/officeDocument/2006/bibliography" SelectedStyle="\APASixthEditionOfficeOnline.xsl" StyleName="APA" Version="6"/>
-</file>
-
-<file path=customXml/item4.xml><?xml version="1.0" encoding="utf-8"?>
 <ct:contentTypeSchema xmlns:ct="http://schemas.microsoft.com/office/2006/metadata/contentType" xmlns:ma="http://schemas.microsoft.com/office/2006/metadata/properties/metaAttributes" ct:_="" ma:_="" ma:contentTypeName="Document" ma:contentTypeID="0x0101001F1D5D60AAE03449B4DDB7E0355B5DE4" ma:contentTypeVersion="11" ma:contentTypeDescription="Create a new document." ma:contentTypeScope="" ma:versionID="b7b2b356d569fd0024476115437051c3">
   <xsd:schema xmlns:xsd="http://www.w3.org/2001/XMLSchema" xmlns:xs="http://www.w3.org/2001/XMLSchema" xmlns:p="http://schemas.microsoft.com/office/2006/metadata/properties" xmlns:ns3="f3ff6fe7-921b-4004-b761-525245c4b83d" targetNamespace="http://schemas.microsoft.com/office/2006/metadata/properties" ma:root="true" ma:fieldsID="a7ff5ea14805cc4631841288a9170bdf" ns3:_="">
     <xsd:import namespace="f3ff6fe7-921b-4004-b761-525245c4b83d"/>
@@ -4797,15 +5536,11 @@
 </ct:contentTypeSchema>
 </file>
 
-<file path=customXml/itemProps1.xml><?xml version="1.0" encoding="utf-8"?>
-<ds:datastoreItem xmlns:ds="http://schemas.openxmlformats.org/officeDocument/2006/customXml" ds:itemID="{AB80B700-5D59-4762-B38D-3A5CCB6E497A}">
-  <ds:schemaRefs>
-    <ds:schemaRef ds:uri="http://schemas.microsoft.com/sharepoint/v3/contenttype/forms"/>
-  </ds:schemaRefs>
-</ds:datastoreItem>
+<file path=customXml/item4.xml><?xml version="1.0" encoding="utf-8"?>
+<b:Sources xmlns:b="http://schemas.openxmlformats.org/officeDocument/2006/bibliography" xmlns="http://schemas.openxmlformats.org/officeDocument/2006/bibliography" SelectedStyle="\APASixthEditionOfficeOnline.xsl" StyleName="APA" Version="6"/>
 </file>
 
-<file path=customXml/itemProps2.xml><?xml version="1.0" encoding="utf-8"?>
+<file path=customXml/itemProps1.xml><?xml version="1.0" encoding="utf-8"?>
 <ds:datastoreItem xmlns:ds="http://schemas.openxmlformats.org/officeDocument/2006/customXml" ds:itemID="{A22ADAF9-3841-4C97-ACEF-3204C4DF650E}">
   <ds:schemaRefs>
     <ds:schemaRef ds:uri="http://schemas.microsoft.com/office/2006/metadata/properties"/>
@@ -4814,15 +5549,15 @@
 </ds:datastoreItem>
 </file>
 
-<file path=customXml/itemProps3.xml><?xml version="1.0" encoding="utf-8"?>
-<ds:datastoreItem xmlns:ds="http://schemas.openxmlformats.org/officeDocument/2006/customXml" ds:itemID="{79FF3826-9673-4517-87DF-BE62392B73CE}">
+<file path=customXml/itemProps2.xml><?xml version="1.0" encoding="utf-8"?>
+<ds:datastoreItem xmlns:ds="http://schemas.openxmlformats.org/officeDocument/2006/customXml" ds:itemID="{AB80B700-5D59-4762-B38D-3A5CCB6E497A}">
   <ds:schemaRefs>
-    <ds:schemaRef ds:uri="http://schemas.openxmlformats.org/officeDocument/2006/bibliography"/>
+    <ds:schemaRef ds:uri="http://schemas.microsoft.com/sharepoint/v3/contenttype/forms"/>
   </ds:schemaRefs>
 </ds:datastoreItem>
 </file>
 
-<file path=customXml/itemProps4.xml><?xml version="1.0" encoding="utf-8"?>
+<file path=customXml/itemProps3.xml><?xml version="1.0" encoding="utf-8"?>
 <ds:datastoreItem xmlns:ds="http://schemas.openxmlformats.org/officeDocument/2006/customXml" ds:itemID="{A778E8E3-08F8-466E-960D-C98F0A37CA47}">
   <ds:schemaRefs>
     <ds:schemaRef ds:uri="http://schemas.microsoft.com/office/2006/metadata/contentType"/>
@@ -4838,4 +5573,12 @@
     <ds:schemaRef ds:uri="http://schemas.microsoft.com/internal/obd"/>
   </ds:schemaRefs>
 </ds:datastoreItem>
+</file>
+
+<file path=customXml/itemProps4.xml><?xml version="1.0" encoding="utf-8"?>
+<ds:datastoreItem xmlns:ds="http://schemas.openxmlformats.org/officeDocument/2006/customXml" ds:itemID="{79FF3826-9673-4517-87DF-BE62392B73CE}">
+  <ds:schemaRefs>
+    <ds:schemaRef ds:uri="http://schemas.openxmlformats.org/officeDocument/2006/bibliography"/>
+  </ds:schemaRefs>
+</ds:datastoreItem>
 </file>
</xml_diff>